<commit_message>
Added formatting to the docx
</commit_message>
<xml_diff>
--- a/example_output.docx
+++ b/example_output.docx
@@ -3,28 +3,73 @@
 <w:document xmlns:wpc="http://schemas.microsoft.com/office/word/2010/wordprocessingCanvas" xmlns:mo="http://schemas.microsoft.com/office/mac/office/2008/main" xmlns:mc="http://schemas.openxmlformats.org/markup-compatibility/2006" xmlns:mv="urn:schemas-microsoft-com:mac:vml" xmlns:o="urn:schemas-microsoft-com:office:office" xmlns:r="http://schemas.openxmlformats.org/officeDocument/2006/relationships" xmlns:m="http://schemas.openxmlformats.org/officeDocument/2006/math" xmlns:v="urn:schemas-microsoft-com:vml" xmlns:wp14="http://schemas.microsoft.com/office/word/2010/wordprocessingDrawing" xmlns:wp="http://schemas.openxmlformats.org/drawingml/2006/wordprocessingDrawing" xmlns:w10="urn:schemas-microsoft-com:office:word" xmlns:w="http://schemas.openxmlformats.org/wordprocessingml/2006/main" xmlns:w14="http://schemas.microsoft.com/office/word/2010/wordml" xmlns:wpg="http://schemas.microsoft.com/office/word/2010/wordprocessingGroup" xmlns:wpi="http://schemas.microsoft.com/office/word/2010/wordprocessingInk" xmlns:wne="http://schemas.microsoft.com/office/word/2006/wordml" xmlns:wps="http://schemas.microsoft.com/office/word/2010/wordprocessingShape" mc:Ignorable="w14 wp14">
   <w:body>
     <w:p>
+      <w:pPr>
+        <w:spacing w:line="240" w:lineRule="auto" w:after="0"/>
+      </w:pPr>
+    </w:p>
+    <w:p>
+      <w:pPr>
+        <w:pStyle w:val="Heading1"/>
+      </w:pPr>
       <w:r>
-        <w:t>Муратов Григорий Степанович</w:t>
+        <w:rPr>
+          <w:rFonts w:ascii="Arial" w:hAnsi="Arial"/>
+          <w:b/>
+          <w:sz w:val="38"/>
+        </w:rPr>
+        <w:t>Хооп Антон Петрович</w:t>
       </w:r>
     </w:p>
     <w:p>
+      <w:pPr>
+        <w:pStyle w:val="Heading1"/>
+      </w:pPr>
       <w:r>
-        <w:t>67 лет</w:t>
+        <w:rPr>
+          <w:rFonts w:ascii="Arial" w:hAnsi="Arial"/>
+          <w:b/>
+          <w:sz w:val="38"/>
+        </w:rPr>
+        <w:t>26 лет</w:t>
       </w:r>
     </w:p>
     <w:p>
+      <w:pPr>
+        <w:pStyle w:val="Heading1"/>
+      </w:pPr>
       <w:r>
-        <w:t>Родился в Калининская обл., Старицкий р-н, д. Новое</w:t>
+        <w:rPr>
+          <w:rFonts w:ascii="Arial" w:hAnsi="Arial"/>
+          <w:b/>
+          <w:sz w:val="38"/>
+        </w:rPr>
+        <w:t>Родился в п. Сопотно Лядского р-на Ленинградской обл.</w:t>
       </w:r>
     </w:p>
     <w:p>
+      <w:pPr>
+        <w:pStyle w:val="Heading1"/>
+      </w:pPr>
       <w:r>
-        <w:t>без опред.занятий</w:t>
+        <w:rPr>
+          <w:rFonts w:ascii="Arial" w:hAnsi="Arial"/>
+          <w:b/>
+          <w:sz w:val="38"/>
+        </w:rPr>
+        <w:t>зав. Вагошской мельницей</w:t>
       </w:r>
     </w:p>
     <w:p>
+      <w:pPr>
+        <w:pStyle w:val="Heading1"/>
+      </w:pPr>
       <w:r>
-        <w:t>Расстрелян 11 ноября 1937 в неизвестно</w:t>
+        <w:rPr>
+          <w:rFonts w:ascii="Arial" w:hAnsi="Arial"/>
+          <w:b/>
+          <w:sz w:val="38"/>
+        </w:rPr>
+        <w:t>Расстрелян 08 июля 1938 в г. Ленинград</w:t>
       </w:r>
     </w:p>
     <w:p>
@@ -33,28 +78,298 @@
       </w:r>
     </w:p>
     <w:p>
+      <w:pPr>
+        <w:spacing w:line="240" w:lineRule="auto" w:after="0"/>
+      </w:pPr>
+    </w:p>
+    <w:p>
+      <w:pPr>
+        <w:pStyle w:val="Heading1"/>
+      </w:pPr>
       <w:r>
-        <w:t>Мусатов Сергей Никанорович</w:t>
+        <w:rPr>
+          <w:rFonts w:ascii="Arial" w:hAnsi="Arial"/>
+          <w:b/>
+          <w:sz w:val="38"/>
+        </w:rPr>
+        <w:t>Худяков Кузьма Авдеевич</w:t>
+      </w:r>
+    </w:p>
+    <w:p>
+      <w:pPr>
+        <w:pStyle w:val="Heading1"/>
+      </w:pPr>
+      <w:r>
+        <w:rPr>
+          <w:rFonts w:ascii="Arial" w:hAnsi="Arial"/>
+          <w:b/>
+          <w:sz w:val="38"/>
+        </w:rPr>
+        <w:t>48 лет</w:t>
+      </w:r>
+    </w:p>
+    <w:p>
+      <w:pPr>
+        <w:pStyle w:val="Heading1"/>
+      </w:pPr>
+      <w:r>
+        <w:rPr>
+          <w:rFonts w:ascii="Arial" w:hAnsi="Arial"/>
+          <w:b/>
+          <w:sz w:val="38"/>
+        </w:rPr>
+        <w:t>Родился в Томская обл., Чаинский р-н, дер. Красноярка</w:t>
+      </w:r>
+    </w:p>
+    <w:p>
+      <w:pPr>
+        <w:pStyle w:val="Heading1"/>
+      </w:pPr>
+      <w:r>
+        <w:rPr>
+          <w:rFonts w:ascii="Arial" w:hAnsi="Arial"/>
+          <w:b/>
+          <w:sz w:val="38"/>
+        </w:rPr>
+        <w:t>единоличник</w:t>
+      </w:r>
+    </w:p>
+    <w:p>
+      <w:pPr>
+        <w:pStyle w:val="Heading1"/>
+      </w:pPr>
+      <w:r>
+        <w:rPr>
+          <w:rFonts w:ascii="Arial" w:hAnsi="Arial"/>
+          <w:b/>
+          <w:sz w:val="38"/>
+        </w:rPr>
+        <w:t>Расстрелян 31 марта 1938 в неизвестно</w:t>
       </w:r>
     </w:p>
     <w:p>
       <w:r>
-        <w:t>30 лет</w:t>
+        <w:br w:type="page"/>
+      </w:r>
+    </w:p>
+    <w:p>
+      <w:pPr>
+        <w:spacing w:line="240" w:lineRule="auto" w:after="0"/>
+      </w:pPr>
+    </w:p>
+    <w:p>
+      <w:pPr>
+        <w:pStyle w:val="Heading1"/>
+      </w:pPr>
+      <w:r>
+        <w:rPr>
+          <w:rFonts w:ascii="Arial" w:hAnsi="Arial"/>
+          <w:b/>
+          <w:sz w:val="38"/>
+        </w:rPr>
+        <w:t>Чекулаев Михаил Васильевич</w:t>
+      </w:r>
+    </w:p>
+    <w:p>
+      <w:pPr>
+        <w:pStyle w:val="Heading1"/>
+      </w:pPr>
+      <w:r>
+        <w:rPr>
+          <w:rFonts w:ascii="Arial" w:hAnsi="Arial"/>
+          <w:b/>
+          <w:sz w:val="38"/>
+        </w:rPr>
+        <w:t>41 лет</w:t>
+      </w:r>
+    </w:p>
+    <w:p>
+      <w:pPr>
+        <w:pStyle w:val="Heading1"/>
+      </w:pPr>
+      <w:r>
+        <w:rPr>
+          <w:rFonts w:ascii="Arial" w:hAnsi="Arial"/>
+          <w:b/>
+          <w:sz w:val="38"/>
+        </w:rPr>
+        <w:t>Родился в с. Брусяны</w:t>
+      </w:r>
+    </w:p>
+    <w:p>
+      <w:pPr>
+        <w:pStyle w:val="Heading1"/>
+      </w:pPr>
+      <w:r>
+        <w:rPr>
+          <w:rFonts w:ascii="Arial" w:hAnsi="Arial"/>
+          <w:b/>
+          <w:sz w:val="38"/>
+        </w:rPr>
+        <w:t>колхозник</w:t>
+      </w:r>
+    </w:p>
+    <w:p>
+      <w:pPr>
+        <w:pStyle w:val="Heading1"/>
+      </w:pPr>
+      <w:r>
+        <w:rPr>
+          <w:rFonts w:ascii="Arial" w:hAnsi="Arial"/>
+          <w:b/>
+          <w:sz w:val="38"/>
+        </w:rPr>
+        <w:t>Расстрелян 11 мая 1938 в Куйбышев</w:t>
       </w:r>
     </w:p>
     <w:p>
       <w:r>
-        <w:t>Родился в Москва</w:t>
+        <w:br w:type="page"/>
+      </w:r>
+    </w:p>
+    <w:p>
+      <w:pPr>
+        <w:spacing w:line="240" w:lineRule="auto" w:after="0"/>
+      </w:pPr>
+    </w:p>
+    <w:p>
+      <w:pPr>
+        <w:pStyle w:val="Heading1"/>
+      </w:pPr>
+      <w:r>
+        <w:rPr>
+          <w:rFonts w:ascii="Arial" w:hAnsi="Arial"/>
+          <w:b/>
+          <w:sz w:val="38"/>
+        </w:rPr>
+        <w:t>Шестериков Николай Васильевич</w:t>
+      </w:r>
+    </w:p>
+    <w:p>
+      <w:pPr>
+        <w:pStyle w:val="Heading1"/>
+      </w:pPr>
+      <w:r>
+        <w:rPr>
+          <w:rFonts w:ascii="Arial" w:hAnsi="Arial"/>
+          <w:b/>
+          <w:sz w:val="38"/>
+        </w:rPr>
+        <w:t>25 лет</w:t>
+      </w:r>
+    </w:p>
+    <w:p>
+      <w:pPr>
+        <w:pStyle w:val="Heading1"/>
+      </w:pPr>
+      <w:r>
+        <w:rPr>
+          <w:rFonts w:ascii="Arial" w:hAnsi="Arial"/>
+          <w:b/>
+          <w:sz w:val="38"/>
+        </w:rPr>
+        <w:t>Родился в в с. Ставрополье.</w:t>
+      </w:r>
+    </w:p>
+    <w:p>
+      <w:pPr>
+        <w:pStyle w:val="Heading1"/>
+      </w:pPr>
+      <w:r>
+        <w:rPr>
+          <w:rFonts w:ascii="Arial" w:hAnsi="Arial"/>
+          <w:b/>
+          <w:sz w:val="38"/>
+        </w:rPr>
+        <w:t>радист.</w:t>
+      </w:r>
+    </w:p>
+    <w:p>
+      <w:pPr>
+        <w:pStyle w:val="Heading1"/>
+      </w:pPr>
+      <w:r>
+        <w:rPr>
+          <w:rFonts w:ascii="Arial" w:hAnsi="Arial"/>
+          <w:b/>
+          <w:sz w:val="38"/>
+        </w:rPr>
+        <w:t>Расстрелян 12 декабря 1941 в в Куйбышеве.</w:t>
       </w:r>
     </w:p>
     <w:p>
       <w:r>
-        <w:t>неизвестно</w:t>
+        <w:br w:type="page"/>
       </w:r>
     </w:p>
     <w:p>
+      <w:pPr>
+        <w:spacing w:line="240" w:lineRule="auto" w:after="0"/>
+      </w:pPr>
+    </w:p>
+    <w:p>
+      <w:pPr>
+        <w:pStyle w:val="Heading1"/>
+      </w:pPr>
       <w:r>
-        <w:t>Расстрелян 09 сентября 1937 в Московская обл., Бутово</w:t>
+        <w:rPr>
+          <w:rFonts w:ascii="Arial" w:hAnsi="Arial"/>
+          <w:b/>
+          <w:sz w:val="38"/>
+        </w:rPr>
+        <w:t>Шишкова Михалина Иосифовна</w:t>
+      </w:r>
+    </w:p>
+    <w:p>
+      <w:pPr>
+        <w:pStyle w:val="Heading1"/>
+      </w:pPr>
+      <w:r>
+        <w:rPr>
+          <w:rFonts w:ascii="Arial" w:hAnsi="Arial"/>
+          <w:b/>
+          <w:sz w:val="38"/>
+        </w:rPr>
+        <w:t>54 лет</w:t>
+      </w:r>
+    </w:p>
+    <w:p>
+      <w:pPr>
+        <w:pStyle w:val="Heading1"/>
+      </w:pPr>
+      <w:r>
+        <w:rPr>
+          <w:rFonts w:ascii="Arial" w:hAnsi="Arial"/>
+          <w:b/>
+          <w:sz w:val="38"/>
+        </w:rPr>
+        <w:t>Родилась в дер. Залесье Ошмянского уезд Виленской губ.</w:t>
+      </w:r>
+    </w:p>
+    <w:p>
+      <w:pPr>
+        <w:pStyle w:val="Heading1"/>
+      </w:pPr>
+      <w:r>
+        <w:rPr>
+          <w:rFonts w:ascii="Arial" w:hAnsi="Arial"/>
+          <w:b/>
+          <w:sz w:val="38"/>
+        </w:rPr>
+        <w:t>Домохозяйка</w:t>
+      </w:r>
+    </w:p>
+    <w:p>
+      <w:pPr>
+        <w:pStyle w:val="Heading1"/>
+      </w:pPr>
+      <w:r>
+        <w:rPr>
+          <w:rFonts w:ascii="Arial" w:hAnsi="Arial"/>
+          <w:b/>
+          <w:sz w:val="38"/>
+        </w:rPr>
+        <w:t>Расстреляна 15 января 1938 в г. Ленинград</w:t>
       </w:r>
     </w:p>
     <w:p>

</xml_diff>